<commit_message>
updating README and log files
</commit_message>
<xml_diff>
--- a/PartA/assignment5/documents/README.docx
+++ b/PartA/assignment5/documents/README.docx
@@ -43,8 +43,6 @@
       <w:r>
         <w:t xml:space="preserve"> compiler.sh</w:t>
       </w:r>
-      <w:bookmarkStart w:id="0" w:name="_GoBack"/>
-      <w:bookmarkEnd w:id="0"/>
       <w:r>
         <w:t>'</w:t>
       </w:r>
@@ -109,14 +107,7 @@
     <w:p>
       <w:r>
         <w:tab/>
-      </w:r>
-      <w:proofErr w:type="gramStart"/>
-      <w:r>
-        <w:t>server</w:t>
-      </w:r>
-      <w:proofErr w:type="gramEnd"/>
-      <w:r>
-        <w:t xml:space="preserve"> Logs: </w:t>
+        <w:t xml:space="preserve">server Logs: </w:t>
       </w:r>
       <w:proofErr w:type="spellStart"/>
       <w:r>
@@ -189,7 +180,10 @@
           </w:tcPr>
           <w:p>
             <w:r>
-              <w:t>Same Host</w:t>
+              <w:t>Different</w:t>
+            </w:r>
+            <w:r>
+              <w:t xml:space="preserve"> Host</w:t>
             </w:r>
           </w:p>
         </w:tc>
@@ -200,7 +194,10 @@
           </w:tcPr>
           <w:p>
             <w:r>
-              <w:t>Different Hosts</w:t>
+              <w:t>Same</w:t>
+            </w:r>
+            <w:r>
+              <w:t xml:space="preserve"> Hosts</w:t>
             </w:r>
           </w:p>
         </w:tc>
@@ -322,27 +319,27 @@
           </w:tcPr>
           <w:p>
             <w:r>
+              <w:t>2</w:t>
+            </w:r>
+          </w:p>
+        </w:tc>
+        <w:tc>
+          <w:tcPr>
+            <w:tcW w:w="1981" w:type="dxa"/>
+          </w:tcPr>
+          <w:p>
+            <w:r>
               <w:t>3</w:t>
             </w:r>
           </w:p>
         </w:tc>
         <w:tc>
           <w:tcPr>
-            <w:tcW w:w="1981" w:type="dxa"/>
-          </w:tcPr>
-          <w:p>
-            <w:r>
-              <w:t>3</w:t>
-            </w:r>
-          </w:p>
-        </w:tc>
-        <w:tc>
-          <w:tcPr>
             <w:tcW w:w="2695" w:type="dxa"/>
           </w:tcPr>
           <w:p>
             <w:r>
-              <w:t>8</w:t>
+              <w:t>6</w:t>
             </w:r>
           </w:p>
         </w:tc>
@@ -384,7 +381,7 @@
           </w:tcPr>
           <w:p>
             <w:r>
-              <w:t>69</w:t>
+              <w:t>71</w:t>
             </w:r>
             <w:r>
               <w:t>.8</w:t>

</xml_diff>